<commit_message>
Revamped whole CV package
Added everything up to March 2023
</commit_message>
<xml_diff>
--- a/CV/KonradSopalaCoverLetter.docx
+++ b/CV/KonradSopalaCoverLetter.docx
@@ -22,7 +22,7 @@
           <wp:inline distB="114300" distT="114300" distL="114300" distR="114300">
             <wp:extent cx="5731200" cy="1422400"/>
             <wp:effectExtent b="0" l="0" r="0" t="0"/>
-            <wp:docPr id="2" name="image2.png"/>
+            <wp:docPr id="3" name="image2.png"/>
             <a:graphic>
               <a:graphicData uri="http://schemas.openxmlformats.org/drawingml/2006/picture">
                 <pic:pic>
@@ -31,7 +31,7 @@
                     <pic:cNvPicPr preferRelativeResize="0"/>
                   </pic:nvPicPr>
                   <pic:blipFill>
-                    <a:blip r:embed="rId6"/>
+                    <a:blip r:embed="rId7"/>
                     <a:srcRect b="0" l="0" r="0" t="0"/>
                     <a:stretch>
                       <a:fillRect/>
@@ -119,7 +119,7 @@
           <w:szCs w:val="24"/>
           <w:rtl w:val="0"/>
         </w:rPr>
-        <w:t xml:space="preserve">I’m Konrad and I’ve dedicated my whole career to working in and on the developer ecosystem. I used to work as a software engineer using tech like Python and Swift, developer community engineer but also hackathons organizer always utilising my project and program management skills as well as passion for creating software in all those jobs. Being super passionate about anything product engineering, data analysis and developer ecosystems, I’m always willing to engage in projects in those fields!</w:t>
+        <w:t xml:space="preserve">I’m Konrad and I’ve spent almost 10 years working with tech products and various developer ecosystems. Started my career in tech by organizing the biggest student hackathon in Europe which later on led me to my first software engineering job. After that, by combining my passion for software products and developers I dived into the developer relations world and went from community engineering to leading a team of community engineers. All my career till now allowed me to understand how different companies work and succeed starting from startups like Estimote through mid-size companies like Auth0, finishing with bigger corporations like Okta.</w:t>
       </w:r>
     </w:p>
     <w:p>
@@ -155,7 +155,7 @@
           <w:szCs w:val="24"/>
           <w:rtl w:val="0"/>
         </w:rPr>
-        <w:t xml:space="preserve">When it comes to my educational background, I have a Master’s degree from AGH University of Science and Technology where I studied Computer Science and Econometrics. My Bachelor’s degree thesis was about: Data Science using Python, while in my Master’s thesis I focused on implementing an application for pattern recognition in medical data using iOS.</w:t>
+        <w:t xml:space="preserve">I think I’ve already discovered my core strengths which is primarily delivering value through projects and program management by also leading people through my leadership inner nature.  I really enjoy delivering value by combining those two aspects!</w:t>
       </w:r>
     </w:p>
     <w:p>
@@ -191,7 +191,7 @@
           <w:szCs w:val="24"/>
           <w:rtl w:val="0"/>
         </w:rPr>
-        <w:t xml:space="preserve">I’m super passionate about innovation and bringing in my leadership and  management skills in order to create more valuable and useful products. Always doing my best to spark creative and critical thinking in others to empower my team and company I work for as much as I can. Let’s work together to bring added value for everyone!</w:t>
+        <w:t xml:space="preserve">I’m super passionate about innovation and bringing in my leadership and  management skills in order to create more valuable and useful products. Always doing my best to spark creative and critical thinking in others and also to empower my team and company I work for as much as I can. Let’s work together to bring some added value for everyone!</w:t>
       </w:r>
     </w:p>
     <w:p>
@@ -254,7 +254,7 @@
           <wp:inline distB="114300" distT="114300" distL="114300" distR="114300">
             <wp:extent cx="2717561" cy="808949"/>
             <wp:effectExtent b="0" l="0" r="0" t="0"/>
-            <wp:docPr id="1" name="image1.png"/>
+            <wp:docPr id="4" name="image1.png"/>
             <a:graphic>
               <a:graphicData uri="http://schemas.openxmlformats.org/drawingml/2006/picture">
                 <pic:pic>
@@ -263,7 +263,7 @@
                     <pic:cNvPicPr preferRelativeResize="0"/>
                   </pic:nvPicPr>
                   <pic:blipFill>
-                    <a:blip r:embed="rId7"/>
+                    <a:blip r:embed="rId8"/>
                     <a:srcRect b="0" l="0" r="0" t="0"/>
                     <a:stretch>
                       <a:fillRect/>
@@ -283,23 +283,6 @@
           </wp:inline>
         </w:drawing>
       </w:r>
-      <w:r>
-        <w:rPr>
-          <w:rtl w:val="0"/>
-        </w:rPr>
-      </w:r>
-    </w:p>
-    <w:p>
-      <w:pPr>
-        <w:spacing w:line="360" w:lineRule="auto"/>
-        <w:jc w:val="right"/>
-        <w:rPr>
-          <w:rFonts w:ascii="Lato" w:cs="Lato" w:eastAsia="Lato" w:hAnsi="Lato"/>
-          <w:b w:val="1"/>
-          <w:sz w:val="24"/>
-          <w:szCs w:val="24"/>
-        </w:rPr>
-      </w:pPr>
       <w:r>
         <w:rPr>
           <w:rtl w:val="0"/>
@@ -445,6 +428,134 @@
     <w:rPr>
       <w:sz w:val="52"/>
       <w:szCs w:val="52"/>
+    </w:rPr>
+  </w:style>
+  <w:style w:type="paragraph" w:styleId="Normal" w:default="1">
+    <w:name w:val="normal"/>
+  </w:style>
+  <w:style w:type="table" w:styleId="TableNormal" w:default="1">
+    <w:name w:val="Table Normal"/>
+  </w:style>
+  <w:style w:type="paragraph" w:styleId="Heading1">
+    <w:name w:val="heading 1"/>
+    <w:basedOn w:val="Normal"/>
+    <w:next w:val="Normal"/>
+    <w:pPr>
+      <w:keepNext w:val="1"/>
+      <w:keepLines w:val="1"/>
+      <w:spacing w:after="120" w:before="400" w:lineRule="auto"/>
+    </w:pPr>
+    <w:rPr>
+      <w:sz w:val="40"/>
+      <w:szCs w:val="40"/>
+    </w:rPr>
+  </w:style>
+  <w:style w:type="paragraph" w:styleId="Heading2">
+    <w:name w:val="heading 2"/>
+    <w:basedOn w:val="Normal"/>
+    <w:next w:val="Normal"/>
+    <w:pPr>
+      <w:keepNext w:val="1"/>
+      <w:keepLines w:val="1"/>
+      <w:spacing w:after="120" w:before="360" w:lineRule="auto"/>
+    </w:pPr>
+    <w:rPr>
+      <w:b w:val="0"/>
+      <w:sz w:val="32"/>
+      <w:szCs w:val="32"/>
+    </w:rPr>
+  </w:style>
+  <w:style w:type="paragraph" w:styleId="Heading3">
+    <w:name w:val="heading 3"/>
+    <w:basedOn w:val="Normal"/>
+    <w:next w:val="Normal"/>
+    <w:pPr>
+      <w:keepNext w:val="1"/>
+      <w:keepLines w:val="1"/>
+      <w:spacing w:after="80" w:before="320" w:lineRule="auto"/>
+    </w:pPr>
+    <w:rPr>
+      <w:b w:val="0"/>
+      <w:color w:val="434343"/>
+      <w:sz w:val="28"/>
+      <w:szCs w:val="28"/>
+    </w:rPr>
+  </w:style>
+  <w:style w:type="paragraph" w:styleId="Heading4">
+    <w:name w:val="heading 4"/>
+    <w:basedOn w:val="Normal"/>
+    <w:next w:val="Normal"/>
+    <w:pPr>
+      <w:keepNext w:val="1"/>
+      <w:keepLines w:val="1"/>
+      <w:spacing w:after="80" w:before="280" w:lineRule="auto"/>
+    </w:pPr>
+    <w:rPr>
+      <w:color w:val="666666"/>
+      <w:sz w:val="24"/>
+      <w:szCs w:val="24"/>
+    </w:rPr>
+  </w:style>
+  <w:style w:type="paragraph" w:styleId="Heading5">
+    <w:name w:val="heading 5"/>
+    <w:basedOn w:val="Normal"/>
+    <w:next w:val="Normal"/>
+    <w:pPr>
+      <w:keepNext w:val="1"/>
+      <w:keepLines w:val="1"/>
+      <w:spacing w:after="80" w:before="240" w:lineRule="auto"/>
+    </w:pPr>
+    <w:rPr>
+      <w:color w:val="666666"/>
+      <w:sz w:val="22"/>
+      <w:szCs w:val="22"/>
+    </w:rPr>
+  </w:style>
+  <w:style w:type="paragraph" w:styleId="Heading6">
+    <w:name w:val="heading 6"/>
+    <w:basedOn w:val="Normal"/>
+    <w:next w:val="Normal"/>
+    <w:pPr>
+      <w:keepNext w:val="1"/>
+      <w:keepLines w:val="1"/>
+      <w:spacing w:after="80" w:before="240" w:lineRule="auto"/>
+    </w:pPr>
+    <w:rPr>
+      <w:i w:val="1"/>
+      <w:color w:val="666666"/>
+      <w:sz w:val="22"/>
+      <w:szCs w:val="22"/>
+    </w:rPr>
+  </w:style>
+  <w:style w:type="paragraph" w:styleId="Title">
+    <w:name w:val="Title"/>
+    <w:basedOn w:val="Normal"/>
+    <w:next w:val="Normal"/>
+    <w:pPr>
+      <w:keepNext w:val="1"/>
+      <w:keepLines w:val="1"/>
+      <w:spacing w:after="60" w:before="0" w:lineRule="auto"/>
+    </w:pPr>
+    <w:rPr>
+      <w:sz w:val="52"/>
+      <w:szCs w:val="52"/>
+    </w:rPr>
+  </w:style>
+  <w:style w:type="paragraph" w:styleId="Subtitle">
+    <w:name w:val="Subtitle"/>
+    <w:basedOn w:val="Normal"/>
+    <w:next w:val="Normal"/>
+    <w:pPr>
+      <w:keepNext w:val="1"/>
+      <w:keepLines w:val="1"/>
+      <w:spacing w:after="320" w:before="0" w:lineRule="auto"/>
+    </w:pPr>
+    <w:rPr>
+      <w:rFonts w:ascii="Arial" w:cs="Arial" w:eastAsia="Arial" w:hAnsi="Arial"/>
+      <w:i w:val="0"/>
+      <w:color w:val="666666"/>
+      <w:sz w:val="30"/>
+      <w:szCs w:val="30"/>
     </w:rPr>
   </w:style>
   <w:style w:type="paragraph" w:styleId="Subtitle">
@@ -785,4 +896,19 @@
   </a:objectDefaults>
   <a:extraClrSchemeLst/>
 </a:theme>
+</file>
+
+<file path=customXML/item1.xml><?xml version="1.0" encoding="utf-8"?>
+<go:gDocsCustomXmlDataStorage xmlns:go="http://customooxmlschemas.google.com/" xmlns:r="http://schemas.openxmlformats.org/officeDocument/2006/relationships" uri="GoogleDocsCustomDataVersion1">
+  <go:docsCustomData xmlns:go="http://customooxmlschemas.google.com/" roundtripDataSignature="AMtx7mgY/hkzi7UUou6cetrb5X9rORAxKQ==">AMUW2mWEAGOh01RI5/EpXq7pVUc7qkX1GoFb0Rz3/1D8dMxjfMqk+O3RZgKdV0zbhMvdfU31xz31eMzBq4xr2ndIg83YSnTRZZ1ctRiu0QPGvWPSv04/AFw=</go:docsCustomData>
+</go:gDocsCustomXmlDataStorage>
+</file>
+
+<file path=customXML/itemProps1.xml><?xml version="1.0" encoding="utf-8"?>
+<ds:datastoreItem xmlns:ds="http://schemas.openxmlformats.org/officeDocument/2006/customXml" ds:itemID="{11111111-1234-1234-1234-123412341234}">
+  <ds:schemaRefs>
+    <ds:schemaRef ds:uri="http://schemas.openxmlformats.org/officeDocument/2006/relationships"/>
+    <ds:schemaRef ds:uri="http://customooxmlschemas.google.com/"/>
+  </ds:schemaRefs>
+</ds:datastoreItem>
 </file>
</xml_diff>

<commit_message>
CV, Resume,Cover Letter updated
CV, Resume,Cover Letter updated
</commit_message>
<xml_diff>
--- a/CV/KonradSopalaCoverLetter.docx
+++ b/CV/KonradSopalaCoverLetter.docx
@@ -22,7 +22,7 @@
           <wp:inline distB="114300" distT="114300" distL="114300" distR="114300">
             <wp:extent cx="5731200" cy="1422400"/>
             <wp:effectExtent b="0" l="0" r="0" t="0"/>
-            <wp:docPr id="5" name="image2.png"/>
+            <wp:docPr id="1" name="image2.png"/>
             <a:graphic>
               <a:graphicData uri="http://schemas.openxmlformats.org/drawingml/2006/picture">
                 <pic:pic>
@@ -31,7 +31,7 @@
                     <pic:cNvPicPr preferRelativeResize="0"/>
                   </pic:nvPicPr>
                   <pic:blipFill>
-                    <a:blip r:embed="rId7"/>
+                    <a:blip r:embed="rId6"/>
                     <a:srcRect b="0" l="0" r="0" t="0"/>
                     <a:stretch>
                       <a:fillRect/>
@@ -119,7 +119,7 @@
           <w:szCs w:val="24"/>
           <w:rtl w:val="0"/>
         </w:rPr>
-        <w:t xml:space="preserve">I’m Konrad and I’ve spent almost 10 years working with tech products and various developer ecosystems. Started my career in tech by organizing the biggest student hackathon in Europe which later on led me to my first software engineering job. After that, by combining my passion for software products and developers I dived into the developer relations world and went from community engineering to leading a team of community engineers. All my career till now allowed me to understand how different companies work and succeed starting from startups like Estimote through mid-size companies like Auth0, finishing with bigger corporations like Okta.</w:t>
+        <w:t xml:space="preserve">I’m Konrad and I’ve spent 10 years working with tech products and various developer ecosystems. Started my career in tech by organizing the biggest student hackathon in Europe which later on led me to my first software engineering job. After that, by combining my passion for software products and developers I dived into the developer relations world and went from community engineering to leading a team of community engineers and then finished at developer community program manager position.  All my career till now allowed me to understand how different companies work and succeed starting from startups like Estimote through mid-size companies like Auth0, finishing with bigger corporations like Okta.</w:t>
       </w:r>
     </w:p>
     <w:p>
@@ -155,7 +155,7 @@
           <w:szCs w:val="24"/>
           <w:rtl w:val="0"/>
         </w:rPr>
-        <w:t xml:space="preserve">What I’ve already discovered is that I’m an all-around person that can lead, execute and manage in order to deliver results for the organization.</w:t>
+        <w:t xml:space="preserve">What I’ve already discovered is that I’m an all-around person that can lead, execute and manage in order to deliver results for the organization. Combining that with my tech background, I can work in almost all types of departments and help them succeed.</w:t>
       </w:r>
     </w:p>
     <w:p>
@@ -254,7 +254,7 @@
           <wp:inline distB="114300" distT="114300" distL="114300" distR="114300">
             <wp:extent cx="2717561" cy="808949"/>
             <wp:effectExtent b="0" l="0" r="0" t="0"/>
-            <wp:docPr id="6" name="image1.png"/>
+            <wp:docPr id="2" name="image1.png"/>
             <a:graphic>
               <a:graphicData uri="http://schemas.openxmlformats.org/drawingml/2006/picture">
                 <pic:pic>
@@ -263,7 +263,7 @@
                     <pic:cNvPicPr preferRelativeResize="0"/>
                   </pic:nvPicPr>
                   <pic:blipFill>
-                    <a:blip r:embed="rId8"/>
+                    <a:blip r:embed="rId7"/>
                     <a:srcRect b="0" l="0" r="0" t="0"/>
                     <a:stretch>
                       <a:fillRect/>
@@ -428,262 +428,6 @@
     <w:rPr>
       <w:sz w:val="52"/>
       <w:szCs w:val="52"/>
-    </w:rPr>
-  </w:style>
-  <w:style w:type="paragraph" w:styleId="Normal" w:default="1">
-    <w:name w:val="normal"/>
-  </w:style>
-  <w:style w:type="table" w:styleId="TableNormal" w:default="1">
-    <w:name w:val="Table Normal"/>
-  </w:style>
-  <w:style w:type="paragraph" w:styleId="Heading1">
-    <w:name w:val="heading 1"/>
-    <w:basedOn w:val="Normal"/>
-    <w:next w:val="Normal"/>
-    <w:pPr>
-      <w:keepNext w:val="1"/>
-      <w:keepLines w:val="1"/>
-      <w:spacing w:after="120" w:before="400" w:lineRule="auto"/>
-    </w:pPr>
-    <w:rPr>
-      <w:sz w:val="40"/>
-      <w:szCs w:val="40"/>
-    </w:rPr>
-  </w:style>
-  <w:style w:type="paragraph" w:styleId="Heading2">
-    <w:name w:val="heading 2"/>
-    <w:basedOn w:val="Normal"/>
-    <w:next w:val="Normal"/>
-    <w:pPr>
-      <w:keepNext w:val="1"/>
-      <w:keepLines w:val="1"/>
-      <w:spacing w:after="120" w:before="360" w:lineRule="auto"/>
-    </w:pPr>
-    <w:rPr>
-      <w:b w:val="0"/>
-      <w:sz w:val="32"/>
-      <w:szCs w:val="32"/>
-    </w:rPr>
-  </w:style>
-  <w:style w:type="paragraph" w:styleId="Heading3">
-    <w:name w:val="heading 3"/>
-    <w:basedOn w:val="Normal"/>
-    <w:next w:val="Normal"/>
-    <w:pPr>
-      <w:keepNext w:val="1"/>
-      <w:keepLines w:val="1"/>
-      <w:spacing w:after="80" w:before="320" w:lineRule="auto"/>
-    </w:pPr>
-    <w:rPr>
-      <w:b w:val="0"/>
-      <w:color w:val="434343"/>
-      <w:sz w:val="28"/>
-      <w:szCs w:val="28"/>
-    </w:rPr>
-  </w:style>
-  <w:style w:type="paragraph" w:styleId="Heading4">
-    <w:name w:val="heading 4"/>
-    <w:basedOn w:val="Normal"/>
-    <w:next w:val="Normal"/>
-    <w:pPr>
-      <w:keepNext w:val="1"/>
-      <w:keepLines w:val="1"/>
-      <w:spacing w:after="80" w:before="280" w:lineRule="auto"/>
-    </w:pPr>
-    <w:rPr>
-      <w:color w:val="666666"/>
-      <w:sz w:val="24"/>
-      <w:szCs w:val="24"/>
-    </w:rPr>
-  </w:style>
-  <w:style w:type="paragraph" w:styleId="Heading5">
-    <w:name w:val="heading 5"/>
-    <w:basedOn w:val="Normal"/>
-    <w:next w:val="Normal"/>
-    <w:pPr>
-      <w:keepNext w:val="1"/>
-      <w:keepLines w:val="1"/>
-      <w:spacing w:after="80" w:before="240" w:lineRule="auto"/>
-    </w:pPr>
-    <w:rPr>
-      <w:color w:val="666666"/>
-      <w:sz w:val="22"/>
-      <w:szCs w:val="22"/>
-    </w:rPr>
-  </w:style>
-  <w:style w:type="paragraph" w:styleId="Heading6">
-    <w:name w:val="heading 6"/>
-    <w:basedOn w:val="Normal"/>
-    <w:next w:val="Normal"/>
-    <w:pPr>
-      <w:keepNext w:val="1"/>
-      <w:keepLines w:val="1"/>
-      <w:spacing w:after="80" w:before="240" w:lineRule="auto"/>
-    </w:pPr>
-    <w:rPr>
-      <w:i w:val="1"/>
-      <w:color w:val="666666"/>
-      <w:sz w:val="22"/>
-      <w:szCs w:val="22"/>
-    </w:rPr>
-  </w:style>
-  <w:style w:type="paragraph" w:styleId="Title">
-    <w:name w:val="Title"/>
-    <w:basedOn w:val="Normal"/>
-    <w:next w:val="Normal"/>
-    <w:pPr>
-      <w:keepNext w:val="1"/>
-      <w:keepLines w:val="1"/>
-      <w:spacing w:after="60" w:before="0" w:lineRule="auto"/>
-    </w:pPr>
-    <w:rPr>
-      <w:sz w:val="52"/>
-      <w:szCs w:val="52"/>
-    </w:rPr>
-  </w:style>
-  <w:style w:type="paragraph" w:styleId="Normal" w:default="1">
-    <w:name w:val="normal"/>
-  </w:style>
-  <w:style w:type="table" w:styleId="TableNormal" w:default="1">
-    <w:name w:val="Table Normal"/>
-  </w:style>
-  <w:style w:type="paragraph" w:styleId="Heading1">
-    <w:name w:val="heading 1"/>
-    <w:basedOn w:val="Normal"/>
-    <w:next w:val="Normal"/>
-    <w:pPr>
-      <w:keepNext w:val="1"/>
-      <w:keepLines w:val="1"/>
-      <w:spacing w:after="120" w:before="400" w:lineRule="auto"/>
-    </w:pPr>
-    <w:rPr>
-      <w:sz w:val="40"/>
-      <w:szCs w:val="40"/>
-    </w:rPr>
-  </w:style>
-  <w:style w:type="paragraph" w:styleId="Heading2">
-    <w:name w:val="heading 2"/>
-    <w:basedOn w:val="Normal"/>
-    <w:next w:val="Normal"/>
-    <w:pPr>
-      <w:keepNext w:val="1"/>
-      <w:keepLines w:val="1"/>
-      <w:spacing w:after="120" w:before="360" w:lineRule="auto"/>
-    </w:pPr>
-    <w:rPr>
-      <w:b w:val="0"/>
-      <w:sz w:val="32"/>
-      <w:szCs w:val="32"/>
-    </w:rPr>
-  </w:style>
-  <w:style w:type="paragraph" w:styleId="Heading3">
-    <w:name w:val="heading 3"/>
-    <w:basedOn w:val="Normal"/>
-    <w:next w:val="Normal"/>
-    <w:pPr>
-      <w:keepNext w:val="1"/>
-      <w:keepLines w:val="1"/>
-      <w:spacing w:after="80" w:before="320" w:lineRule="auto"/>
-    </w:pPr>
-    <w:rPr>
-      <w:b w:val="0"/>
-      <w:color w:val="434343"/>
-      <w:sz w:val="28"/>
-      <w:szCs w:val="28"/>
-    </w:rPr>
-  </w:style>
-  <w:style w:type="paragraph" w:styleId="Heading4">
-    <w:name w:val="heading 4"/>
-    <w:basedOn w:val="Normal"/>
-    <w:next w:val="Normal"/>
-    <w:pPr>
-      <w:keepNext w:val="1"/>
-      <w:keepLines w:val="1"/>
-      <w:spacing w:after="80" w:before="280" w:lineRule="auto"/>
-    </w:pPr>
-    <w:rPr>
-      <w:color w:val="666666"/>
-      <w:sz w:val="24"/>
-      <w:szCs w:val="24"/>
-    </w:rPr>
-  </w:style>
-  <w:style w:type="paragraph" w:styleId="Heading5">
-    <w:name w:val="heading 5"/>
-    <w:basedOn w:val="Normal"/>
-    <w:next w:val="Normal"/>
-    <w:pPr>
-      <w:keepNext w:val="1"/>
-      <w:keepLines w:val="1"/>
-      <w:spacing w:after="80" w:before="240" w:lineRule="auto"/>
-    </w:pPr>
-    <w:rPr>
-      <w:color w:val="666666"/>
-      <w:sz w:val="22"/>
-      <w:szCs w:val="22"/>
-    </w:rPr>
-  </w:style>
-  <w:style w:type="paragraph" w:styleId="Heading6">
-    <w:name w:val="heading 6"/>
-    <w:basedOn w:val="Normal"/>
-    <w:next w:val="Normal"/>
-    <w:pPr>
-      <w:keepNext w:val="1"/>
-      <w:keepLines w:val="1"/>
-      <w:spacing w:after="80" w:before="240" w:lineRule="auto"/>
-    </w:pPr>
-    <w:rPr>
-      <w:i w:val="1"/>
-      <w:color w:val="666666"/>
-      <w:sz w:val="22"/>
-      <w:szCs w:val="22"/>
-    </w:rPr>
-  </w:style>
-  <w:style w:type="paragraph" w:styleId="Title">
-    <w:name w:val="Title"/>
-    <w:basedOn w:val="Normal"/>
-    <w:next w:val="Normal"/>
-    <w:pPr>
-      <w:keepNext w:val="1"/>
-      <w:keepLines w:val="1"/>
-      <w:spacing w:after="60" w:before="0" w:lineRule="auto"/>
-    </w:pPr>
-    <w:rPr>
-      <w:sz w:val="52"/>
-      <w:szCs w:val="52"/>
-    </w:rPr>
-  </w:style>
-  <w:style w:type="paragraph" w:styleId="Subtitle">
-    <w:name w:val="Subtitle"/>
-    <w:basedOn w:val="Normal"/>
-    <w:next w:val="Normal"/>
-    <w:pPr>
-      <w:keepNext w:val="1"/>
-      <w:keepLines w:val="1"/>
-      <w:spacing w:after="320" w:before="0" w:lineRule="auto"/>
-    </w:pPr>
-    <w:rPr>
-      <w:rFonts w:ascii="Arial" w:cs="Arial" w:eastAsia="Arial" w:hAnsi="Arial"/>
-      <w:i w:val="0"/>
-      <w:color w:val="666666"/>
-      <w:sz w:val="30"/>
-      <w:szCs w:val="30"/>
-    </w:rPr>
-  </w:style>
-  <w:style w:type="paragraph" w:styleId="Subtitle">
-    <w:name w:val="Subtitle"/>
-    <w:basedOn w:val="Normal"/>
-    <w:next w:val="Normal"/>
-    <w:pPr>
-      <w:keepNext w:val="1"/>
-      <w:keepLines w:val="1"/>
-      <w:spacing w:after="320" w:before="0" w:lineRule="auto"/>
-    </w:pPr>
-    <w:rPr>
-      <w:rFonts w:ascii="Arial" w:cs="Arial" w:eastAsia="Arial" w:hAnsi="Arial"/>
-      <w:i w:val="0"/>
-      <w:color w:val="666666"/>
-      <w:sz w:val="30"/>
-      <w:szCs w:val="30"/>
     </w:rPr>
   </w:style>
   <w:style w:type="paragraph" w:styleId="Subtitle">
@@ -1024,19 +768,4 @@
   </a:objectDefaults>
   <a:extraClrSchemeLst/>
 </a:theme>
-</file>
-
-<file path=customXML/item1.xml><?xml version="1.0" encoding="utf-8"?>
-<go:gDocsCustomXmlDataStorage xmlns:go="http://customooxmlschemas.google.com/" xmlns:r="http://schemas.openxmlformats.org/officeDocument/2006/relationships" uri="GoogleDocsCustomDataVersion2">
-  <go:docsCustomData xmlns:go="http://customooxmlschemas.google.com/" roundtripDataSignature="AMtx7mjkrvzBKtjRlF9KZvath6naUUxP2g==">CgMxLjA4AHIhMWM1Q3hPMTExaEdxTGU1c3FERE5oY3ZSLTJoMEYxcUVN</go:docsCustomData>
-</go:gDocsCustomXmlDataStorage>
-</file>
-
-<file path=customXML/itemProps1.xml><?xml version="1.0" encoding="utf-8"?>
-<ds:datastoreItem xmlns:ds="http://schemas.openxmlformats.org/officeDocument/2006/customXml" ds:itemID="{11111111-1234-1234-1234-123412341234}">
-  <ds:schemaRefs>
-    <ds:schemaRef ds:uri="http://schemas.openxmlformats.org/officeDocument/2006/relationships"/>
-    <ds:schemaRef ds:uri="http://customooxmlschemas.google.com/"/>
-  </ds:schemaRefs>
-</ds:datastoreItem>
 </file>
</xml_diff>